<commit_message>
Fixing Some Wrong Lines of Code
Definitions first, then for statements.
</commit_message>
<xml_diff>
--- a/Week 9/580012F-Week9.docx
+++ b/Week 9/580012F-Week9.docx
@@ -349,6 +349,7 @@
       <w:pPr>
         <w:pStyle w:val="ListParagraph"/>
         <w:spacing w:line="240" w:lineRule="auto"/>
+        <w:ind w:left="1440"/>
       </w:pPr>
       <w:proofErr w:type="spellStart"/>
       <w:proofErr w:type="gramStart"/>
@@ -376,10 +377,10 @@
       <w:pPr>
         <w:pStyle w:val="ListParagraph"/>
         <w:spacing w:line="240" w:lineRule="auto"/>
-      </w:pPr>
-      <w:r>
-        <w:tab/>
-        <w:t xml:space="preserve">for </w:t>
+        <w:ind w:firstLine="720"/>
+      </w:pPr>
+      <w:r>
+        <w:t>x = a[</w:t>
       </w:r>
       <w:proofErr w:type="spellStart"/>
       <w:r>
@@ -387,6 +388,41 @@
       </w:r>
       <w:proofErr w:type="spellEnd"/>
       <w:r>
+        <w:t>]</w:t>
+      </w:r>
+    </w:p>
+    <w:p>
+      <w:pPr>
+        <w:pStyle w:val="ListParagraph"/>
+        <w:spacing w:line="240" w:lineRule="auto"/>
+        <w:ind w:firstLine="720"/>
+      </w:pPr>
+      <w:r>
+        <w:t>j = 0</w:t>
+      </w:r>
+    </w:p>
+    <w:p>
+      <w:pPr>
+        <w:pStyle w:val="ListParagraph"/>
+        <w:spacing w:line="240" w:lineRule="auto"/>
+      </w:pPr>
+      <w:r>
+        <w:tab/>
+      </w:r>
+      <w:proofErr w:type="gramStart"/>
+      <w:r>
+        <w:t>for</w:t>
+      </w:r>
+      <w:proofErr w:type="gramEnd"/>
+      <w:r>
+        <w:t xml:space="preserve"> </w:t>
+      </w:r>
+      <w:proofErr w:type="spellStart"/>
+      <w:r>
+        <w:t>i</w:t>
+      </w:r>
+      <w:proofErr w:type="spellEnd"/>
+      <w:r>
         <w:t xml:space="preserve"> in 0..(</w:t>
       </w:r>
       <w:proofErr w:type="spellStart"/>
@@ -408,290 +444,264 @@
       </w:r>
       <w:r>
         <w:tab/>
-        <w:t>x = a[</w:t>
-      </w:r>
-      <w:proofErr w:type="spellStart"/>
-      <w:r>
-        <w:t>i</w:t>
-      </w:r>
-      <w:proofErr w:type="spellEnd"/>
-      <w:r>
-        <w:t>]</w:t>
-      </w:r>
-    </w:p>
-    <w:p>
-      <w:pPr>
-        <w:pStyle w:val="ListParagraph"/>
-        <w:spacing w:line="240" w:lineRule="auto"/>
-      </w:pPr>
-      <w:r>
-        <w:tab/>
-      </w:r>
-      <w:r>
-        <w:tab/>
-        <w:t>j = 0</w:t>
-      </w:r>
-    </w:p>
-    <w:p>
-      <w:pPr>
-        <w:pStyle w:val="ListParagraph"/>
-        <w:spacing w:line="240" w:lineRule="auto"/>
-      </w:pPr>
-      <w:r>
-        <w:tab/>
-      </w:r>
-      <w:r>
-        <w:tab/>
-        <w:t xml:space="preserve">for j in </w:t>
+      </w:r>
+      <w:proofErr w:type="gramStart"/>
+      <w:r>
+        <w:t>for</w:t>
+      </w:r>
+      <w:proofErr w:type="gramEnd"/>
+      <w:r>
+        <w:t xml:space="preserve"> j in </w:t>
       </w:r>
       <w:r>
         <w:t>0</w:t>
+      </w:r>
+      <w:r>
+        <w:t>…(b.length()-1)</w:t>
+      </w:r>
+    </w:p>
+    <w:p>
+      <w:pPr>
+        <w:pStyle w:val="ListParagraph"/>
+        <w:spacing w:line="240" w:lineRule="auto"/>
+        <w:ind w:left="1440"/>
+      </w:pPr>
+      <w:r>
+        <w:tab/>
+      </w:r>
+      <w:r>
+        <w:tab/>
+      </w:r>
+      <w:proofErr w:type="gramStart"/>
+      <w:r>
+        <w:t>if</w:t>
+      </w:r>
+      <w:proofErr w:type="gramEnd"/>
+      <w:r>
+        <w:t xml:space="preserve"> b[j] == 0</w:t>
+      </w:r>
+    </w:p>
+    <w:p>
+      <w:pPr>
+        <w:pStyle w:val="ListParagraph"/>
+        <w:spacing w:line="240" w:lineRule="auto"/>
+        <w:ind w:left="1440"/>
+      </w:pPr>
+      <w:r>
+        <w:tab/>
+      </w:r>
+      <w:r>
+        <w:tab/>
+      </w:r>
+      <w:r>
+        <w:tab/>
+      </w:r>
+      <w:proofErr w:type="gramStart"/>
+      <w:r>
+        <w:t>b[</w:t>
+      </w:r>
+      <w:proofErr w:type="gramEnd"/>
+      <w:r>
+        <w:t>j] = x</w:t>
+      </w:r>
+    </w:p>
+    <w:p>
+      <w:pPr>
+        <w:pStyle w:val="ListParagraph"/>
+        <w:spacing w:line="240" w:lineRule="auto"/>
+        <w:ind w:left="1440"/>
+      </w:pPr>
+      <w:r>
+        <w:tab/>
+      </w:r>
+      <w:r>
+        <w:tab/>
+      </w:r>
+      <w:proofErr w:type="gramStart"/>
+      <w:r>
+        <w:t>else</w:t>
+      </w:r>
+      <w:proofErr w:type="gramEnd"/>
+    </w:p>
+    <w:p>
+      <w:pPr>
+        <w:pStyle w:val="ListParagraph"/>
+        <w:spacing w:line="240" w:lineRule="auto"/>
+        <w:ind w:left="1440"/>
+      </w:pPr>
+      <w:r>
+        <w:tab/>
+      </w:r>
+      <w:r>
+        <w:tab/>
+      </w:r>
+      <w:r>
+        <w:tab/>
+      </w:r>
+      <w:proofErr w:type="gramStart"/>
+      <w:r>
+        <w:t>b[</w:t>
+      </w:r>
+      <w:proofErr w:type="gramEnd"/>
+      <w:r>
+        <w:t>j] = b[j] +1</w:t>
+      </w:r>
+    </w:p>
+    <w:p>
+      <w:pPr>
+        <w:pStyle w:val="ListParagraph"/>
+        <w:spacing w:line="240" w:lineRule="auto"/>
+        <w:ind w:left="1440"/>
+      </w:pPr>
+      <w:r>
+        <w:tab/>
+      </w:r>
+      <w:r>
+        <w:tab/>
+      </w:r>
+      <w:proofErr w:type="gramStart"/>
+      <w:r>
+        <w:t>end</w:t>
+      </w:r>
+      <w:proofErr w:type="gramEnd"/>
+    </w:p>
+    <w:p>
+      <w:pPr>
+        <w:pStyle w:val="ListParagraph"/>
+        <w:spacing w:line="240" w:lineRule="auto"/>
+        <w:ind w:left="1440"/>
+      </w:pPr>
+      <w:r>
+        <w:tab/>
+      </w:r>
+      <w:r>
+        <w:tab/>
+      </w:r>
+      <w:proofErr w:type="gramStart"/>
+      <w:r>
+        <w:t>if</w:t>
+      </w:r>
+      <w:proofErr w:type="gramEnd"/>
+      <w:r>
+        <w:t xml:space="preserve"> b[j] != 0 || b[j] != x</w:t>
+      </w:r>
+    </w:p>
+    <w:p>
+      <w:pPr>
+        <w:pStyle w:val="ListParagraph"/>
+        <w:spacing w:line="240" w:lineRule="auto"/>
+        <w:ind w:left="1440"/>
+      </w:pPr>
+      <w:r>
+        <w:tab/>
+      </w:r>
+      <w:r>
+        <w:tab/>
+      </w:r>
+      <w:r>
+        <w:tab/>
+      </w:r>
+      <w:proofErr w:type="gramStart"/>
+      <w:r>
+        <w:t>c[</w:t>
+      </w:r>
+      <w:proofErr w:type="gramEnd"/>
+      <w:r>
+        <w:t>j] = 1</w:t>
+      </w:r>
+    </w:p>
+    <w:p>
+      <w:pPr>
+        <w:pStyle w:val="ListParagraph"/>
+        <w:spacing w:line="240" w:lineRule="auto"/>
+        <w:ind w:left="1440"/>
+      </w:pPr>
+      <w:r>
+        <w:tab/>
+      </w:r>
+      <w:r>
+        <w:tab/>
+      </w:r>
+      <w:proofErr w:type="gramStart"/>
+      <w:r>
+        <w:t>else</w:t>
+      </w:r>
+      <w:proofErr w:type="gramEnd"/>
+    </w:p>
+    <w:p>
+      <w:pPr>
+        <w:pStyle w:val="ListParagraph"/>
+        <w:spacing w:line="240" w:lineRule="auto"/>
+        <w:ind w:left="2880" w:firstLine="720"/>
+      </w:pPr>
+      <w:proofErr w:type="gramStart"/>
+      <w:r>
+        <w:t>c[</w:t>
+      </w:r>
+      <w:proofErr w:type="gramEnd"/>
+      <w:r>
+        <w:t>j] = c[j] + 1</w:t>
+      </w:r>
+    </w:p>
+    <w:p>
+      <w:pPr>
+        <w:pStyle w:val="ListParagraph"/>
+        <w:spacing w:line="240" w:lineRule="auto"/>
+        <w:ind w:left="1440"/>
+      </w:pPr>
+      <w:r>
+        <w:tab/>
+      </w:r>
+      <w:r>
+        <w:tab/>
+      </w:r>
+      <w:proofErr w:type="gramStart"/>
+      <w:r>
+        <w:t>end</w:t>
+      </w:r>
+      <w:proofErr w:type="gramEnd"/>
+    </w:p>
+    <w:p>
+      <w:pPr>
+        <w:pStyle w:val="ListParagraph"/>
+        <w:spacing w:line="240" w:lineRule="auto"/>
+        <w:ind w:left="1440"/>
+      </w:pPr>
+      <w:r>
+        <w:tab/>
+      </w:r>
+      <w:proofErr w:type="gramStart"/>
+      <w:r>
+        <w:t>end</w:t>
+      </w:r>
+      <w:proofErr w:type="gramEnd"/>
+    </w:p>
+    <w:p>
+      <w:pPr>
+        <w:pStyle w:val="ListParagraph"/>
+        <w:spacing w:line="240" w:lineRule="auto"/>
+      </w:pPr>
+      <w:r>
+        <w:tab/>
+      </w:r>
+      <w:proofErr w:type="gramStart"/>
+      <w:r>
+        <w:t>end</w:t>
+      </w:r>
+      <w:proofErr w:type="gramEnd"/>
+    </w:p>
+    <w:p>
+      <w:pPr>
+        <w:pStyle w:val="ListParagraph"/>
+        <w:spacing w:line="240" w:lineRule="auto"/>
+        <w:ind w:firstLine="720"/>
+      </w:pPr>
+      <w:proofErr w:type="gramStart"/>
+      <w:r>
+        <w:t>end</w:t>
       </w:r>
       <w:bookmarkStart w:id="0" w:name="_GoBack"/>
       <w:bookmarkEnd w:id="0"/>
-      <w:r>
-        <w:t>…(b.length()-1)</w:t>
-      </w:r>
-    </w:p>
-    <w:p>
-      <w:pPr>
-        <w:pStyle w:val="ListParagraph"/>
-        <w:spacing w:line="240" w:lineRule="auto"/>
-        <w:ind w:left="1440"/>
-      </w:pPr>
-      <w:r>
-        <w:tab/>
-      </w:r>
-      <w:r>
-        <w:tab/>
-      </w:r>
-      <w:proofErr w:type="gramStart"/>
-      <w:r>
-        <w:t>if</w:t>
-      </w:r>
-      <w:proofErr w:type="gramEnd"/>
-      <w:r>
-        <w:t xml:space="preserve"> b[j] == 0</w:t>
-      </w:r>
-    </w:p>
-    <w:p>
-      <w:pPr>
-        <w:pStyle w:val="ListParagraph"/>
-        <w:spacing w:line="240" w:lineRule="auto"/>
-        <w:ind w:left="1440"/>
-      </w:pPr>
-      <w:r>
-        <w:tab/>
-      </w:r>
-      <w:r>
-        <w:tab/>
-      </w:r>
-      <w:r>
-        <w:tab/>
-      </w:r>
-      <w:proofErr w:type="gramStart"/>
-      <w:r>
-        <w:t>b[</w:t>
-      </w:r>
-      <w:proofErr w:type="gramEnd"/>
-      <w:r>
-        <w:t>j] = x</w:t>
-      </w:r>
-    </w:p>
-    <w:p>
-      <w:pPr>
-        <w:pStyle w:val="ListParagraph"/>
-        <w:spacing w:line="240" w:lineRule="auto"/>
-        <w:ind w:left="1440"/>
-      </w:pPr>
-      <w:r>
-        <w:tab/>
-      </w:r>
-      <w:r>
-        <w:tab/>
-      </w:r>
-      <w:proofErr w:type="gramStart"/>
-      <w:r>
-        <w:t>else</w:t>
-      </w:r>
-      <w:proofErr w:type="gramEnd"/>
-    </w:p>
-    <w:p>
-      <w:pPr>
-        <w:pStyle w:val="ListParagraph"/>
-        <w:spacing w:line="240" w:lineRule="auto"/>
-        <w:ind w:left="1440"/>
-      </w:pPr>
-      <w:r>
-        <w:tab/>
-      </w:r>
-      <w:r>
-        <w:tab/>
-      </w:r>
-      <w:r>
-        <w:tab/>
-      </w:r>
-      <w:proofErr w:type="gramStart"/>
-      <w:r>
-        <w:t>b[</w:t>
-      </w:r>
-      <w:proofErr w:type="gramEnd"/>
-      <w:r>
-        <w:t>j] = b[j] +1</w:t>
-      </w:r>
-    </w:p>
-    <w:p>
-      <w:pPr>
-        <w:pStyle w:val="ListParagraph"/>
-        <w:spacing w:line="240" w:lineRule="auto"/>
-        <w:ind w:left="1440"/>
-      </w:pPr>
-      <w:r>
-        <w:tab/>
-      </w:r>
-      <w:r>
-        <w:tab/>
-      </w:r>
-      <w:proofErr w:type="gramStart"/>
-      <w:r>
-        <w:t>end</w:t>
-      </w:r>
-      <w:proofErr w:type="gramEnd"/>
-    </w:p>
-    <w:p>
-      <w:pPr>
-        <w:pStyle w:val="ListParagraph"/>
-        <w:spacing w:line="240" w:lineRule="auto"/>
-        <w:ind w:left="1440"/>
-      </w:pPr>
-      <w:r>
-        <w:tab/>
-      </w:r>
-      <w:r>
-        <w:tab/>
-      </w:r>
-      <w:proofErr w:type="gramStart"/>
-      <w:r>
-        <w:t>if</w:t>
-      </w:r>
-      <w:proofErr w:type="gramEnd"/>
-      <w:r>
-        <w:t xml:space="preserve"> b[j] != 0 || b[j] != x</w:t>
-      </w:r>
-    </w:p>
-    <w:p>
-      <w:pPr>
-        <w:pStyle w:val="ListParagraph"/>
-        <w:spacing w:line="240" w:lineRule="auto"/>
-        <w:ind w:left="1440"/>
-      </w:pPr>
-      <w:r>
-        <w:tab/>
-      </w:r>
-      <w:r>
-        <w:tab/>
-      </w:r>
-      <w:r>
-        <w:tab/>
-      </w:r>
-      <w:proofErr w:type="gramStart"/>
-      <w:r>
-        <w:t>c[</w:t>
-      </w:r>
-      <w:proofErr w:type="gramEnd"/>
-      <w:r>
-        <w:t>j] = 1</w:t>
-      </w:r>
-    </w:p>
-    <w:p>
-      <w:pPr>
-        <w:pStyle w:val="ListParagraph"/>
-        <w:spacing w:line="240" w:lineRule="auto"/>
-        <w:ind w:left="1440"/>
-      </w:pPr>
-      <w:r>
-        <w:tab/>
-      </w:r>
-      <w:r>
-        <w:tab/>
-      </w:r>
-      <w:proofErr w:type="gramStart"/>
-      <w:r>
-        <w:t>else</w:t>
-      </w:r>
-      <w:proofErr w:type="gramEnd"/>
-    </w:p>
-    <w:p>
-      <w:pPr>
-        <w:pStyle w:val="ListParagraph"/>
-        <w:spacing w:line="240" w:lineRule="auto"/>
-        <w:ind w:left="2880" w:firstLine="720"/>
-      </w:pPr>
-      <w:proofErr w:type="gramStart"/>
-      <w:r>
-        <w:t>c[</w:t>
-      </w:r>
-      <w:proofErr w:type="gramEnd"/>
-      <w:r>
-        <w:t>j] = c[j] + 1</w:t>
-      </w:r>
-    </w:p>
-    <w:p>
-      <w:pPr>
-        <w:pStyle w:val="ListParagraph"/>
-        <w:spacing w:line="240" w:lineRule="auto"/>
-        <w:ind w:left="1440"/>
-      </w:pPr>
-      <w:r>
-        <w:tab/>
-      </w:r>
-      <w:r>
-        <w:tab/>
-      </w:r>
-      <w:proofErr w:type="gramStart"/>
-      <w:r>
-        <w:t>end</w:t>
-      </w:r>
-      <w:proofErr w:type="gramEnd"/>
-    </w:p>
-    <w:p>
-      <w:pPr>
-        <w:pStyle w:val="ListParagraph"/>
-        <w:spacing w:line="240" w:lineRule="auto"/>
-        <w:ind w:left="1440"/>
-      </w:pPr>
-      <w:r>
-        <w:tab/>
-      </w:r>
-      <w:proofErr w:type="gramStart"/>
-      <w:r>
-        <w:t>end</w:t>
-      </w:r>
-      <w:proofErr w:type="gramEnd"/>
-    </w:p>
-    <w:p>
-      <w:pPr>
-        <w:pStyle w:val="ListParagraph"/>
-        <w:spacing w:line="240" w:lineRule="auto"/>
-      </w:pPr>
-      <w:r>
-        <w:tab/>
-      </w:r>
-      <w:proofErr w:type="gramStart"/>
-      <w:r>
-        <w:t>end</w:t>
-      </w:r>
-      <w:proofErr w:type="gramEnd"/>
-    </w:p>
-    <w:p>
-      <w:pPr>
-        <w:pStyle w:val="ListParagraph"/>
-        <w:spacing w:line="240" w:lineRule="auto"/>
-      </w:pPr>
-      <w:proofErr w:type="gramStart"/>
-      <w:r>
-        <w:t>end</w:t>
-      </w:r>
       <w:proofErr w:type="gramEnd"/>
     </w:p>
     <w:sectPr>

</xml_diff>